<commit_message>
Fixed viterbi and updated result for report
</commit_message>
<xml_diff>
--- a/Report.docx
+++ b/Report.docx
@@ -58,6 +58,9 @@
         <w:pStyle w:val="Heading1"/>
       </w:pPr>
       <w:r>
+        <w:t xml:space="preserve">Part 2: </w:t>
+      </w:r>
+      <w:r>
         <w:t>Simple Sentiment Analysis</w:t>
       </w:r>
     </w:p>
@@ -936,6 +939,9 @@
       <w:pPr>
         <w:pStyle w:val="Heading1"/>
       </w:pPr>
+      <w:r>
+        <w:t xml:space="preserve">Part 3: </w:t>
+      </w:r>
       <w:r>
         <w:t>Viterbi Algorithm</w:t>
       </w:r>
@@ -1676,7 +1682,6 @@
                 <w:b w:val="0"/>
                 <w:i/>
               </w:rPr>
-              <w:lastRenderedPageBreak/>
               <w:t>Sentiment recall</w:t>
             </w:r>
           </w:p>
@@ -1816,6 +1821,9 @@
       <w:pPr>
         <w:pStyle w:val="Heading1"/>
       </w:pPr>
+      <w:r>
+        <w:t xml:space="preserve">Part 4: </w:t>
+      </w:r>
       <w:r>
         <w:t>Max-Marginal Decoding Algorithm</w:t>
       </w:r>
@@ -1837,7 +1845,1131 @@
         <w:t>Result</w:t>
       </w:r>
     </w:p>
+    <w:tbl>
+      <w:tblPr>
+        <w:tblStyle w:val="GridTable2-Accent3"/>
+        <w:tblW w:w="0" w:type="auto"/>
+        <w:tblLook w:val="04A0" w:firstRow="1" w:lastRow="0" w:firstColumn="1" w:lastColumn="0" w:noHBand="0" w:noVBand="1"/>
+      </w:tblPr>
+      <w:tblGrid>
+        <w:gridCol w:w="2656"/>
+        <w:gridCol w:w="1450"/>
+        <w:gridCol w:w="1417"/>
+      </w:tblGrid>
+      <w:tr>
+        <w:trPr>
+          <w:cnfStyle w:val="100000000000" w:firstRow="1" w:lastRow="0" w:firstColumn="0" w:lastColumn="0" w:oddVBand="0" w:evenVBand="0" w:oddHBand="0" w:evenHBand="0" w:firstRowFirstColumn="0" w:firstRowLastColumn="0" w:lastRowFirstColumn="0" w:lastRowLastColumn="0"/>
+        </w:trPr>
+        <w:tc>
+          <w:tcPr>
+            <w:cnfStyle w:val="001000000000" w:firstRow="0" w:lastRow="0" w:firstColumn="1" w:lastColumn="0" w:oddVBand="0" w:evenVBand="0" w:oddHBand="0" w:evenHBand="0" w:firstRowFirstColumn="0" w:firstRowLastColumn="0" w:lastRowFirstColumn="0" w:lastRowLastColumn="0"/>
+            <w:tcW w:w="2656" w:type="dxa"/>
+          </w:tcPr>
+          <w:p/>
+        </w:tc>
+        <w:tc>
+          <w:tcPr>
+            <w:tcW w:w="1450" w:type="dxa"/>
+          </w:tcPr>
+          <w:p>
+            <w:pPr>
+              <w:cnfStyle w:val="100000000000" w:firstRow="1" w:lastRow="0" w:firstColumn="0" w:lastColumn="0" w:oddVBand="0" w:evenVBand="0" w:oddHBand="0" w:evenHBand="0" w:firstRowFirstColumn="0" w:firstRowLastColumn="0" w:lastRowFirstColumn="0" w:lastRowLastColumn="0"/>
+            </w:pPr>
+            <w:r>
+              <w:t>EN</w:t>
+            </w:r>
+          </w:p>
+        </w:tc>
+        <w:tc>
+          <w:tcPr>
+            <w:tcW w:w="1417" w:type="dxa"/>
+          </w:tcPr>
+          <w:p>
+            <w:pPr>
+              <w:cnfStyle w:val="100000000000" w:firstRow="1" w:lastRow="0" w:firstColumn="0" w:lastColumn="0" w:oddVBand="0" w:evenVBand="0" w:oddHBand="0" w:evenHBand="0" w:firstRowFirstColumn="0" w:firstRowLastColumn="0" w:lastRowFirstColumn="0" w:lastRowLastColumn="0"/>
+            </w:pPr>
+            <w:r>
+              <w:t>FR</w:t>
+            </w:r>
+          </w:p>
+        </w:tc>
+      </w:tr>
+      <w:tr>
+        <w:trPr>
+          <w:cnfStyle w:val="000000100000" w:firstRow="0" w:lastRow="0" w:firstColumn="0" w:lastColumn="0" w:oddVBand="0" w:evenVBand="0" w:oddHBand="1" w:evenHBand="0" w:firstRowFirstColumn="0" w:firstRowLastColumn="0" w:lastRowFirstColumn="0" w:lastRowLastColumn="0"/>
+        </w:trPr>
+        <w:tc>
+          <w:tcPr>
+            <w:cnfStyle w:val="001000000000" w:firstRow="0" w:lastRow="0" w:firstColumn="1" w:lastColumn="0" w:oddVBand="0" w:evenVBand="0" w:oddHBand="0" w:evenHBand="0" w:firstRowFirstColumn="0" w:firstRowLastColumn="0" w:lastRowFirstColumn="0" w:lastRowLastColumn="0"/>
+            <w:tcW w:w="2656" w:type="dxa"/>
+          </w:tcPr>
+          <w:p>
+            <w:pPr>
+              <w:jc w:val="right"/>
+              <w:rPr>
+                <w:b w:val="0"/>
+                <w:i/>
+              </w:rPr>
+            </w:pPr>
+            <w:r>
+              <w:rPr>
+                <w:b w:val="0"/>
+                <w:i/>
+              </w:rPr>
+              <w:t>Entity in gold data</w:t>
+            </w:r>
+          </w:p>
+        </w:tc>
+        <w:tc>
+          <w:tcPr>
+            <w:tcW w:w="1450" w:type="dxa"/>
+          </w:tcPr>
+          <w:p>
+            <w:pPr>
+              <w:cnfStyle w:val="000000100000" w:firstRow="0" w:lastRow="0" w:firstColumn="0" w:lastColumn="0" w:oddVBand="0" w:evenVBand="0" w:oddHBand="1" w:evenHBand="0" w:firstRowFirstColumn="0" w:firstRowLastColumn="0" w:lastRowFirstColumn="0" w:lastRowLastColumn="0"/>
+            </w:pPr>
+            <w:r>
+              <w:t>226</w:t>
+            </w:r>
+          </w:p>
+        </w:tc>
+        <w:tc>
+          <w:tcPr>
+            <w:tcW w:w="1417" w:type="dxa"/>
+          </w:tcPr>
+          <w:p>
+            <w:pPr>
+              <w:cnfStyle w:val="000000100000" w:firstRow="0" w:lastRow="0" w:firstColumn="0" w:lastColumn="0" w:oddVBand="0" w:evenVBand="0" w:oddHBand="1" w:evenHBand="0" w:firstRowFirstColumn="0" w:firstRowLastColumn="0" w:lastRowFirstColumn="0" w:lastRowLastColumn="0"/>
+            </w:pPr>
+            <w:r>
+              <w:t>223</w:t>
+            </w:r>
+          </w:p>
+        </w:tc>
+      </w:tr>
+      <w:tr>
+        <w:tc>
+          <w:tcPr>
+            <w:cnfStyle w:val="001000000000" w:firstRow="0" w:lastRow="0" w:firstColumn="1" w:lastColumn="0" w:oddVBand="0" w:evenVBand="0" w:oddHBand="0" w:evenHBand="0" w:firstRowFirstColumn="0" w:firstRowLastColumn="0" w:lastRowFirstColumn="0" w:lastRowLastColumn="0"/>
+            <w:tcW w:w="2656" w:type="dxa"/>
+          </w:tcPr>
+          <w:p>
+            <w:pPr>
+              <w:jc w:val="right"/>
+              <w:rPr>
+                <w:b w:val="0"/>
+                <w:i/>
+              </w:rPr>
+            </w:pPr>
+            <w:r>
+              <w:rPr>
+                <w:b w:val="0"/>
+                <w:i/>
+              </w:rPr>
+              <w:t>Entity in prediction</w:t>
+            </w:r>
+          </w:p>
+        </w:tc>
+        <w:tc>
+          <w:tcPr>
+            <w:tcW w:w="1450" w:type="dxa"/>
+          </w:tcPr>
+          <w:p>
+            <w:pPr>
+              <w:cnfStyle w:val="000000000000" w:firstRow="0" w:lastRow="0" w:firstColumn="0" w:lastColumn="0" w:oddVBand="0" w:evenVBand="0" w:oddHBand="0" w:evenHBand="0" w:firstRowFirstColumn="0" w:firstRowLastColumn="0" w:lastRowFirstColumn="0" w:lastRowLastColumn="0"/>
+            </w:pPr>
+            <w:r>
+              <w:t>303</w:t>
+            </w:r>
+          </w:p>
+        </w:tc>
+        <w:tc>
+          <w:tcPr>
+            <w:tcW w:w="1417" w:type="dxa"/>
+          </w:tcPr>
+          <w:p>
+            <w:pPr>
+              <w:cnfStyle w:val="000000000000" w:firstRow="0" w:lastRow="0" w:firstColumn="0" w:lastColumn="0" w:oddVBand="0" w:evenVBand="0" w:oddHBand="0" w:evenHBand="0" w:firstRowFirstColumn="0" w:firstRowLastColumn="0" w:lastRowFirstColumn="0" w:lastRowLastColumn="0"/>
+            </w:pPr>
+            <w:r>
+              <w:t>296</w:t>
+            </w:r>
+          </w:p>
+        </w:tc>
+      </w:tr>
+      <w:tr>
+        <w:trPr>
+          <w:cnfStyle w:val="000000100000" w:firstRow="0" w:lastRow="0" w:firstColumn="0" w:lastColumn="0" w:oddVBand="0" w:evenVBand="0" w:oddHBand="1" w:evenHBand="0" w:firstRowFirstColumn="0" w:firstRowLastColumn="0" w:lastRowFirstColumn="0" w:lastRowLastColumn="0"/>
+        </w:trPr>
+        <w:tc>
+          <w:tcPr>
+            <w:cnfStyle w:val="001000000000" w:firstRow="0" w:lastRow="0" w:firstColumn="1" w:lastColumn="0" w:oddVBand="0" w:evenVBand="0" w:oddHBand="0" w:evenHBand="0" w:firstRowFirstColumn="0" w:firstRowLastColumn="0" w:lastRowFirstColumn="0" w:lastRowLastColumn="0"/>
+            <w:tcW w:w="2656" w:type="dxa"/>
+          </w:tcPr>
+          <w:p>
+            <w:pPr>
+              <w:jc w:val="right"/>
+              <w:rPr>
+                <w:b w:val="0"/>
+                <w:i/>
+              </w:rPr>
+            </w:pPr>
+            <w:r>
+              <w:rPr>
+                <w:b w:val="0"/>
+                <w:i/>
+              </w:rPr>
+              <w:t>Correct entity</w:t>
+            </w:r>
+          </w:p>
+        </w:tc>
+        <w:tc>
+          <w:tcPr>
+            <w:tcW w:w="1450" w:type="dxa"/>
+          </w:tcPr>
+          <w:p>
+            <w:pPr>
+              <w:cnfStyle w:val="000000100000" w:firstRow="0" w:lastRow="0" w:firstColumn="0" w:lastColumn="0" w:oddVBand="0" w:evenVBand="0" w:oddHBand="1" w:evenHBand="0" w:firstRowFirstColumn="0" w:firstRowLastColumn="0" w:lastRowFirstColumn="0" w:lastRowLastColumn="0"/>
+            </w:pPr>
+            <w:r>
+              <w:t>134</w:t>
+            </w:r>
+          </w:p>
+        </w:tc>
+        <w:tc>
+          <w:tcPr>
+            <w:tcW w:w="1417" w:type="dxa"/>
+          </w:tcPr>
+          <w:p>
+            <w:pPr>
+              <w:cnfStyle w:val="000000100000" w:firstRow="0" w:lastRow="0" w:firstColumn="0" w:lastColumn="0" w:oddVBand="0" w:evenVBand="0" w:oddHBand="1" w:evenHBand="0" w:firstRowFirstColumn="0" w:firstRowLastColumn="0" w:lastRowFirstColumn="0" w:lastRowLastColumn="0"/>
+            </w:pPr>
+            <w:r>
+              <w:t>171</w:t>
+            </w:r>
+          </w:p>
+        </w:tc>
+      </w:tr>
+      <w:tr>
+        <w:tc>
+          <w:tcPr>
+            <w:cnfStyle w:val="001000000000" w:firstRow="0" w:lastRow="0" w:firstColumn="1" w:lastColumn="0" w:oddVBand="0" w:evenVBand="0" w:oddHBand="0" w:evenHBand="0" w:firstRowFirstColumn="0" w:firstRowLastColumn="0" w:lastRowFirstColumn="0" w:lastRowLastColumn="0"/>
+            <w:tcW w:w="2656" w:type="dxa"/>
+          </w:tcPr>
+          <w:p>
+            <w:pPr>
+              <w:jc w:val="right"/>
+              <w:rPr>
+                <w:b w:val="0"/>
+                <w:i/>
+              </w:rPr>
+            </w:pPr>
+            <w:r>
+              <w:rPr>
+                <w:b w:val="0"/>
+                <w:i/>
+              </w:rPr>
+              <w:t>Entity precision</w:t>
+            </w:r>
+          </w:p>
+        </w:tc>
+        <w:tc>
+          <w:tcPr>
+            <w:tcW w:w="1450" w:type="dxa"/>
+          </w:tcPr>
+          <w:p>
+            <w:pPr>
+              <w:cnfStyle w:val="000000000000" w:firstRow="0" w:lastRow="0" w:firstColumn="0" w:lastColumn="0" w:oddVBand="0" w:evenVBand="0" w:oddHBand="0" w:evenHBand="0" w:firstRowFirstColumn="0" w:firstRowLastColumn="0" w:lastRowFirstColumn="0" w:lastRowLastColumn="0"/>
+            </w:pPr>
+            <w:r>
+              <w:t>0.4422</w:t>
+            </w:r>
+          </w:p>
+        </w:tc>
+        <w:tc>
+          <w:tcPr>
+            <w:tcW w:w="1417" w:type="dxa"/>
+          </w:tcPr>
+          <w:p>
+            <w:pPr>
+              <w:cnfStyle w:val="000000000000" w:firstRow="0" w:lastRow="0" w:firstColumn="0" w:lastColumn="0" w:oddVBand="0" w:evenVBand="0" w:oddHBand="0" w:evenHBand="0" w:firstRowFirstColumn="0" w:firstRowLastColumn="0" w:lastRowFirstColumn="0" w:lastRowLastColumn="0"/>
+            </w:pPr>
+            <w:r>
+              <w:t>0.5777</w:t>
+            </w:r>
+          </w:p>
+        </w:tc>
+      </w:tr>
+      <w:tr>
+        <w:trPr>
+          <w:cnfStyle w:val="000000100000" w:firstRow="0" w:lastRow="0" w:firstColumn="0" w:lastColumn="0" w:oddVBand="0" w:evenVBand="0" w:oddHBand="1" w:evenHBand="0" w:firstRowFirstColumn="0" w:firstRowLastColumn="0" w:lastRowFirstColumn="0" w:lastRowLastColumn="0"/>
+        </w:trPr>
+        <w:tc>
+          <w:tcPr>
+            <w:cnfStyle w:val="001000000000" w:firstRow="0" w:lastRow="0" w:firstColumn="1" w:lastColumn="0" w:oddVBand="0" w:evenVBand="0" w:oddHBand="0" w:evenHBand="0" w:firstRowFirstColumn="0" w:firstRowLastColumn="0" w:lastRowFirstColumn="0" w:lastRowLastColumn="0"/>
+            <w:tcW w:w="2656" w:type="dxa"/>
+          </w:tcPr>
+          <w:p>
+            <w:pPr>
+              <w:jc w:val="right"/>
+              <w:rPr>
+                <w:b w:val="0"/>
+                <w:i/>
+              </w:rPr>
+            </w:pPr>
+            <w:r>
+              <w:rPr>
+                <w:b w:val="0"/>
+                <w:i/>
+              </w:rPr>
+              <w:t>Entity recall</w:t>
+            </w:r>
+          </w:p>
+        </w:tc>
+        <w:tc>
+          <w:tcPr>
+            <w:tcW w:w="1450" w:type="dxa"/>
+          </w:tcPr>
+          <w:p>
+            <w:pPr>
+              <w:cnfStyle w:val="000000100000" w:firstRow="0" w:lastRow="0" w:firstColumn="0" w:lastColumn="0" w:oddVBand="0" w:evenVBand="0" w:oddHBand="1" w:evenHBand="0" w:firstRowFirstColumn="0" w:firstRowLastColumn="0" w:lastRowFirstColumn="0" w:lastRowLastColumn="0"/>
+            </w:pPr>
+            <w:r>
+              <w:t>0.5929</w:t>
+            </w:r>
+          </w:p>
+        </w:tc>
+        <w:tc>
+          <w:tcPr>
+            <w:tcW w:w="1417" w:type="dxa"/>
+          </w:tcPr>
+          <w:p>
+            <w:pPr>
+              <w:cnfStyle w:val="000000100000" w:firstRow="0" w:lastRow="0" w:firstColumn="0" w:lastColumn="0" w:oddVBand="0" w:evenVBand="0" w:oddHBand="1" w:evenHBand="0" w:firstRowFirstColumn="0" w:firstRowLastColumn="0" w:lastRowFirstColumn="0" w:lastRowLastColumn="0"/>
+            </w:pPr>
+            <w:r>
+              <w:t>0.7668</w:t>
+            </w:r>
+          </w:p>
+        </w:tc>
+      </w:tr>
+      <w:tr>
+        <w:tc>
+          <w:tcPr>
+            <w:cnfStyle w:val="001000000000" w:firstRow="0" w:lastRow="0" w:firstColumn="1" w:lastColumn="0" w:oddVBand="0" w:evenVBand="0" w:oddHBand="0" w:evenHBand="0" w:firstRowFirstColumn="0" w:firstRowLastColumn="0" w:lastRowFirstColumn="0" w:lastRowLastColumn="0"/>
+            <w:tcW w:w="2656" w:type="dxa"/>
+          </w:tcPr>
+          <w:p>
+            <w:pPr>
+              <w:jc w:val="right"/>
+              <w:rPr>
+                <w:b w:val="0"/>
+                <w:i/>
+              </w:rPr>
+            </w:pPr>
+            <w:r>
+              <w:rPr>
+                <w:b w:val="0"/>
+                <w:i/>
+              </w:rPr>
+              <w:t>Entity F</w:t>
+            </w:r>
+          </w:p>
+        </w:tc>
+        <w:tc>
+          <w:tcPr>
+            <w:tcW w:w="1450" w:type="dxa"/>
+          </w:tcPr>
+          <w:p>
+            <w:pPr>
+              <w:cnfStyle w:val="000000000000" w:firstRow="0" w:lastRow="0" w:firstColumn="0" w:lastColumn="0" w:oddVBand="0" w:evenVBand="0" w:oddHBand="0" w:evenHBand="0" w:firstRowFirstColumn="0" w:firstRowLastColumn="0" w:lastRowFirstColumn="0" w:lastRowLastColumn="0"/>
+            </w:pPr>
+            <w:r>
+              <w:t>0.5066</w:t>
+            </w:r>
+          </w:p>
+        </w:tc>
+        <w:tc>
+          <w:tcPr>
+            <w:tcW w:w="1417" w:type="dxa"/>
+          </w:tcPr>
+          <w:p>
+            <w:pPr>
+              <w:cnfStyle w:val="000000000000" w:firstRow="0" w:lastRow="0" w:firstColumn="0" w:lastColumn="0" w:oddVBand="0" w:evenVBand="0" w:oddHBand="0" w:evenHBand="0" w:firstRowFirstColumn="0" w:firstRowLastColumn="0" w:lastRowFirstColumn="0" w:lastRowLastColumn="0"/>
+            </w:pPr>
+            <w:r>
+              <w:t>0.6590</w:t>
+            </w:r>
+          </w:p>
+        </w:tc>
+      </w:tr>
+      <w:tr>
+        <w:trPr>
+          <w:cnfStyle w:val="000000100000" w:firstRow="0" w:lastRow="0" w:firstColumn="0" w:lastColumn="0" w:oddVBand="0" w:evenVBand="0" w:oddHBand="1" w:evenHBand="0" w:firstRowFirstColumn="0" w:firstRowLastColumn="0" w:lastRowFirstColumn="0" w:lastRowLastColumn="0"/>
+        </w:trPr>
+        <w:tc>
+          <w:tcPr>
+            <w:cnfStyle w:val="001000000000" w:firstRow="0" w:lastRow="0" w:firstColumn="1" w:lastColumn="0" w:oddVBand="0" w:evenVBand="0" w:oddHBand="0" w:evenHBand="0" w:firstRowFirstColumn="0" w:firstRowLastColumn="0" w:lastRowFirstColumn="0" w:lastRowLastColumn="0"/>
+            <w:tcW w:w="2656" w:type="dxa"/>
+          </w:tcPr>
+          <w:p>
+            <w:pPr>
+              <w:jc w:val="right"/>
+              <w:rPr>
+                <w:b w:val="0"/>
+                <w:i/>
+              </w:rPr>
+            </w:pPr>
+            <w:r>
+              <w:rPr>
+                <w:b w:val="0"/>
+                <w:i/>
+              </w:rPr>
+              <w:t>Correct sentiment</w:t>
+            </w:r>
+          </w:p>
+        </w:tc>
+        <w:tc>
+          <w:tcPr>
+            <w:tcW w:w="1450" w:type="dxa"/>
+          </w:tcPr>
+          <w:p>
+            <w:pPr>
+              <w:cnfStyle w:val="000000100000" w:firstRow="0" w:lastRow="0" w:firstColumn="0" w:lastColumn="0" w:oddVBand="0" w:evenVBand="0" w:oddHBand="1" w:evenHBand="0" w:firstRowFirstColumn="0" w:firstRowLastColumn="0" w:lastRowFirstColumn="0" w:lastRowLastColumn="0"/>
+            </w:pPr>
+            <w:r>
+              <w:t>79</w:t>
+            </w:r>
+          </w:p>
+        </w:tc>
+        <w:tc>
+          <w:tcPr>
+            <w:tcW w:w="1417" w:type="dxa"/>
+          </w:tcPr>
+          <w:p>
+            <w:pPr>
+              <w:cnfStyle w:val="000000100000" w:firstRow="0" w:lastRow="0" w:firstColumn="0" w:lastColumn="0" w:oddVBand="0" w:evenVBand="0" w:oddHBand="1" w:evenHBand="0" w:firstRowFirstColumn="0" w:firstRowLastColumn="0" w:lastRowFirstColumn="0" w:lastRowLastColumn="0"/>
+            </w:pPr>
+            <w:r>
+              <w:t>96</w:t>
+            </w:r>
+          </w:p>
+        </w:tc>
+      </w:tr>
+      <w:tr>
+        <w:tc>
+          <w:tcPr>
+            <w:cnfStyle w:val="001000000000" w:firstRow="0" w:lastRow="0" w:firstColumn="1" w:lastColumn="0" w:oddVBand="0" w:evenVBand="0" w:oddHBand="0" w:evenHBand="0" w:firstRowFirstColumn="0" w:firstRowLastColumn="0" w:lastRowFirstColumn="0" w:lastRowLastColumn="0"/>
+            <w:tcW w:w="2656" w:type="dxa"/>
+          </w:tcPr>
+          <w:p>
+            <w:pPr>
+              <w:jc w:val="right"/>
+              <w:rPr>
+                <w:b w:val="0"/>
+                <w:i/>
+              </w:rPr>
+            </w:pPr>
+            <w:r>
+              <w:rPr>
+                <w:b w:val="0"/>
+                <w:i/>
+              </w:rPr>
+              <w:t>Sentiment precision</w:t>
+            </w:r>
+          </w:p>
+        </w:tc>
+        <w:tc>
+          <w:tcPr>
+            <w:tcW w:w="1450" w:type="dxa"/>
+          </w:tcPr>
+          <w:p>
+            <w:pPr>
+              <w:cnfStyle w:val="000000000000" w:firstRow="0" w:lastRow="0" w:firstColumn="0" w:lastColumn="0" w:oddVBand="0" w:evenVBand="0" w:oddHBand="0" w:evenHBand="0" w:firstRowFirstColumn="0" w:firstRowLastColumn="0" w:lastRowFirstColumn="0" w:lastRowLastColumn="0"/>
+            </w:pPr>
+            <w:r>
+              <w:t>0.2607</w:t>
+            </w:r>
+          </w:p>
+        </w:tc>
+        <w:tc>
+          <w:tcPr>
+            <w:tcW w:w="1417" w:type="dxa"/>
+          </w:tcPr>
+          <w:p>
+            <w:pPr>
+              <w:cnfStyle w:val="000000000000" w:firstRow="0" w:lastRow="0" w:firstColumn="0" w:lastColumn="0" w:oddVBand="0" w:evenVBand="0" w:oddHBand="0" w:evenHBand="0" w:firstRowFirstColumn="0" w:firstRowLastColumn="0" w:lastRowFirstColumn="0" w:lastRowLastColumn="0"/>
+            </w:pPr>
+            <w:r>
+              <w:t>0.3243</w:t>
+            </w:r>
+          </w:p>
+        </w:tc>
+      </w:tr>
+      <w:tr>
+        <w:trPr>
+          <w:cnfStyle w:val="000000100000" w:firstRow="0" w:lastRow="0" w:firstColumn="0" w:lastColumn="0" w:oddVBand="0" w:evenVBand="0" w:oddHBand="1" w:evenHBand="0" w:firstRowFirstColumn="0" w:firstRowLastColumn="0" w:lastRowFirstColumn="0" w:lastRowLastColumn="0"/>
+        </w:trPr>
+        <w:tc>
+          <w:tcPr>
+            <w:cnfStyle w:val="001000000000" w:firstRow="0" w:lastRow="0" w:firstColumn="1" w:lastColumn="0" w:oddVBand="0" w:evenVBand="0" w:oddHBand="0" w:evenHBand="0" w:firstRowFirstColumn="0" w:firstRowLastColumn="0" w:lastRowFirstColumn="0" w:lastRowLastColumn="0"/>
+            <w:tcW w:w="2656" w:type="dxa"/>
+          </w:tcPr>
+          <w:p>
+            <w:pPr>
+              <w:jc w:val="right"/>
+              <w:rPr>
+                <w:b w:val="0"/>
+                <w:i/>
+              </w:rPr>
+            </w:pPr>
+            <w:r>
+              <w:rPr>
+                <w:b w:val="0"/>
+                <w:i/>
+              </w:rPr>
+              <w:t>Sentiment recall</w:t>
+            </w:r>
+          </w:p>
+        </w:tc>
+        <w:tc>
+          <w:tcPr>
+            <w:tcW w:w="1450" w:type="dxa"/>
+          </w:tcPr>
+          <w:p>
+            <w:pPr>
+              <w:cnfStyle w:val="000000100000" w:firstRow="0" w:lastRow="0" w:firstColumn="0" w:lastColumn="0" w:oddVBand="0" w:evenVBand="0" w:oddHBand="1" w:evenHBand="0" w:firstRowFirstColumn="0" w:firstRowLastColumn="0" w:lastRowFirstColumn="0" w:lastRowLastColumn="0"/>
+            </w:pPr>
+            <w:r>
+              <w:t>0.3496</w:t>
+            </w:r>
+          </w:p>
+        </w:tc>
+        <w:tc>
+          <w:tcPr>
+            <w:tcW w:w="1417" w:type="dxa"/>
+          </w:tcPr>
+          <w:p>
+            <w:pPr>
+              <w:cnfStyle w:val="000000100000" w:firstRow="0" w:lastRow="0" w:firstColumn="0" w:lastColumn="0" w:oddVBand="0" w:evenVBand="0" w:oddHBand="1" w:evenHBand="0" w:firstRowFirstColumn="0" w:firstRowLastColumn="0" w:lastRowFirstColumn="0" w:lastRowLastColumn="0"/>
+            </w:pPr>
+            <w:r>
+              <w:t>0.4305</w:t>
+            </w:r>
+          </w:p>
+        </w:tc>
+      </w:tr>
+      <w:tr>
+        <w:tc>
+          <w:tcPr>
+            <w:cnfStyle w:val="001000000000" w:firstRow="0" w:lastRow="0" w:firstColumn="1" w:lastColumn="0" w:oddVBand="0" w:evenVBand="0" w:oddHBand="0" w:evenHBand="0" w:firstRowFirstColumn="0" w:firstRowLastColumn="0" w:lastRowFirstColumn="0" w:lastRowLastColumn="0"/>
+            <w:tcW w:w="2656" w:type="dxa"/>
+          </w:tcPr>
+          <w:p>
+            <w:pPr>
+              <w:jc w:val="right"/>
+              <w:rPr>
+                <w:b w:val="0"/>
+                <w:i/>
+              </w:rPr>
+            </w:pPr>
+            <w:r>
+              <w:rPr>
+                <w:b w:val="0"/>
+                <w:i/>
+              </w:rPr>
+              <w:t>Sentiment F</w:t>
+            </w:r>
+          </w:p>
+        </w:tc>
+        <w:tc>
+          <w:tcPr>
+            <w:tcW w:w="1450" w:type="dxa"/>
+          </w:tcPr>
+          <w:p>
+            <w:pPr>
+              <w:cnfStyle w:val="000000000000" w:firstRow="0" w:lastRow="0" w:firstColumn="0" w:lastColumn="0" w:oddVBand="0" w:evenVBand="0" w:oddHBand="0" w:evenHBand="0" w:firstRowFirstColumn="0" w:firstRowLastColumn="0" w:lastRowFirstColumn="0" w:lastRowLastColumn="0"/>
+            </w:pPr>
+            <w:r>
+              <w:t>0.2987</w:t>
+            </w:r>
+          </w:p>
+        </w:tc>
+        <w:tc>
+          <w:tcPr>
+            <w:tcW w:w="1417" w:type="dxa"/>
+          </w:tcPr>
+          <w:p>
+            <w:pPr>
+              <w:cnfStyle w:val="000000000000" w:firstRow="0" w:lastRow="0" w:firstColumn="0" w:lastColumn="0" w:oddVBand="0" w:evenVBand="0" w:oddHBand="0" w:evenHBand="0" w:firstRowFirstColumn="0" w:firstRowLastColumn="0" w:lastRowFirstColumn="0" w:lastRowLastColumn="0"/>
+            </w:pPr>
+            <w:r>
+              <w:t>0.3699</w:t>
+            </w:r>
+          </w:p>
+        </w:tc>
+      </w:tr>
+    </w:tbl>
     <w:p/>
+    <w:p>
+      <w:pPr>
+        <w:pStyle w:val="Heading1"/>
+      </w:pPr>
+      <w:r>
+        <w:t xml:space="preserve">Part </w:t>
+      </w:r>
+      <w:r>
+        <w:t>5</w:t>
+      </w:r>
+      <w:r>
+        <w:t xml:space="preserve">: </w:t>
+      </w:r>
+      <w:r>
+        <w:t>Posterior Viterbi Algorithm</w:t>
+      </w:r>
+      <w:bookmarkStart w:id="0" w:name="_GoBack"/>
+      <w:bookmarkEnd w:id="0"/>
+    </w:p>
+    <w:p>
+      <w:pPr>
+        <w:pStyle w:val="Heading2"/>
+      </w:pPr>
+      <w:r>
+        <w:t>Approach</w:t>
+      </w:r>
+    </w:p>
+    <w:p/>
+    <w:p>
+      <w:pPr>
+        <w:pStyle w:val="Heading2"/>
+      </w:pPr>
+      <w:r>
+        <w:t>Result</w:t>
+      </w:r>
+    </w:p>
+    <w:tbl>
+      <w:tblPr>
+        <w:tblStyle w:val="GridTable2-Accent3"/>
+        <w:tblW w:w="0" w:type="auto"/>
+        <w:tblLook w:val="04A0" w:firstRow="1" w:lastRow="0" w:firstColumn="1" w:lastColumn="0" w:noHBand="0" w:noVBand="1"/>
+      </w:tblPr>
+      <w:tblGrid>
+        <w:gridCol w:w="2656"/>
+        <w:gridCol w:w="1450"/>
+        <w:gridCol w:w="1417"/>
+      </w:tblGrid>
+      <w:tr>
+        <w:trPr>
+          <w:cnfStyle w:val="100000000000" w:firstRow="1" w:lastRow="0" w:firstColumn="0" w:lastColumn="0" w:oddVBand="0" w:evenVBand="0" w:oddHBand="0" w:evenHBand="0" w:firstRowFirstColumn="0" w:firstRowLastColumn="0" w:lastRowFirstColumn="0" w:lastRowLastColumn="0"/>
+        </w:trPr>
+        <w:tc>
+          <w:tcPr>
+            <w:cnfStyle w:val="001000000000" w:firstRow="0" w:lastRow="0" w:firstColumn="1" w:lastColumn="0" w:oddVBand="0" w:evenVBand="0" w:oddHBand="0" w:evenHBand="0" w:firstRowFirstColumn="0" w:firstRowLastColumn="0" w:lastRowFirstColumn="0" w:lastRowLastColumn="0"/>
+            <w:tcW w:w="2656" w:type="dxa"/>
+          </w:tcPr>
+          <w:p/>
+        </w:tc>
+        <w:tc>
+          <w:tcPr>
+            <w:tcW w:w="1450" w:type="dxa"/>
+          </w:tcPr>
+          <w:p>
+            <w:pPr>
+              <w:cnfStyle w:val="100000000000" w:firstRow="1" w:lastRow="0" w:firstColumn="0" w:lastColumn="0" w:oddVBand="0" w:evenVBand="0" w:oddHBand="0" w:evenHBand="0" w:firstRowFirstColumn="0" w:firstRowLastColumn="0" w:lastRowFirstColumn="0" w:lastRowLastColumn="0"/>
+            </w:pPr>
+            <w:r>
+              <w:t>EN</w:t>
+            </w:r>
+          </w:p>
+        </w:tc>
+        <w:tc>
+          <w:tcPr>
+            <w:tcW w:w="1417" w:type="dxa"/>
+          </w:tcPr>
+          <w:p>
+            <w:pPr>
+              <w:cnfStyle w:val="100000000000" w:firstRow="1" w:lastRow="0" w:firstColumn="0" w:lastColumn="0" w:oddVBand="0" w:evenVBand="0" w:oddHBand="0" w:evenHBand="0" w:firstRowFirstColumn="0" w:firstRowLastColumn="0" w:lastRowFirstColumn="0" w:lastRowLastColumn="0"/>
+            </w:pPr>
+            <w:r>
+              <w:t>FR</w:t>
+            </w:r>
+          </w:p>
+        </w:tc>
+      </w:tr>
+      <w:tr>
+        <w:trPr>
+          <w:cnfStyle w:val="000000100000" w:firstRow="0" w:lastRow="0" w:firstColumn="0" w:lastColumn="0" w:oddVBand="0" w:evenVBand="0" w:oddHBand="1" w:evenHBand="0" w:firstRowFirstColumn="0" w:firstRowLastColumn="0" w:lastRowFirstColumn="0" w:lastRowLastColumn="0"/>
+        </w:trPr>
+        <w:tc>
+          <w:tcPr>
+            <w:cnfStyle w:val="001000000000" w:firstRow="0" w:lastRow="0" w:firstColumn="1" w:lastColumn="0" w:oddVBand="0" w:evenVBand="0" w:oddHBand="0" w:evenHBand="0" w:firstRowFirstColumn="0" w:firstRowLastColumn="0" w:lastRowFirstColumn="0" w:lastRowLastColumn="0"/>
+            <w:tcW w:w="2656" w:type="dxa"/>
+          </w:tcPr>
+          <w:p>
+            <w:pPr>
+              <w:jc w:val="right"/>
+              <w:rPr>
+                <w:b w:val="0"/>
+                <w:i/>
+              </w:rPr>
+            </w:pPr>
+            <w:r>
+              <w:rPr>
+                <w:b w:val="0"/>
+                <w:i/>
+              </w:rPr>
+              <w:t>Entity in gold data</w:t>
+            </w:r>
+          </w:p>
+        </w:tc>
+        <w:tc>
+          <w:tcPr>
+            <w:tcW w:w="1450" w:type="dxa"/>
+          </w:tcPr>
+          <w:p>
+            <w:pPr>
+              <w:cnfStyle w:val="000000100000" w:firstRow="0" w:lastRow="0" w:firstColumn="0" w:lastColumn="0" w:oddVBand="0" w:evenVBand="0" w:oddHBand="1" w:evenHBand="0" w:firstRowFirstColumn="0" w:firstRowLastColumn="0" w:lastRowFirstColumn="0" w:lastRowLastColumn="0"/>
+            </w:pPr>
+            <w:r>
+              <w:t>226</w:t>
+            </w:r>
+          </w:p>
+        </w:tc>
+        <w:tc>
+          <w:tcPr>
+            <w:tcW w:w="1417" w:type="dxa"/>
+          </w:tcPr>
+          <w:p>
+            <w:pPr>
+              <w:cnfStyle w:val="000000100000" w:firstRow="0" w:lastRow="0" w:firstColumn="0" w:lastColumn="0" w:oddVBand="0" w:evenVBand="0" w:oddHBand="1" w:evenHBand="0" w:firstRowFirstColumn="0" w:firstRowLastColumn="0" w:lastRowFirstColumn="0" w:lastRowLastColumn="0"/>
+            </w:pPr>
+            <w:r>
+              <w:t>223</w:t>
+            </w:r>
+          </w:p>
+        </w:tc>
+      </w:tr>
+      <w:tr>
+        <w:tc>
+          <w:tcPr>
+            <w:cnfStyle w:val="001000000000" w:firstRow="0" w:lastRow="0" w:firstColumn="1" w:lastColumn="0" w:oddVBand="0" w:evenVBand="0" w:oddHBand="0" w:evenHBand="0" w:firstRowFirstColumn="0" w:firstRowLastColumn="0" w:lastRowFirstColumn="0" w:lastRowLastColumn="0"/>
+            <w:tcW w:w="2656" w:type="dxa"/>
+          </w:tcPr>
+          <w:p>
+            <w:pPr>
+              <w:jc w:val="right"/>
+              <w:rPr>
+                <w:b w:val="0"/>
+                <w:i/>
+              </w:rPr>
+            </w:pPr>
+            <w:r>
+              <w:rPr>
+                <w:b w:val="0"/>
+                <w:i/>
+              </w:rPr>
+              <w:t>Entity in prediction</w:t>
+            </w:r>
+          </w:p>
+        </w:tc>
+        <w:tc>
+          <w:tcPr>
+            <w:tcW w:w="1450" w:type="dxa"/>
+          </w:tcPr>
+          <w:p>
+            <w:pPr>
+              <w:cnfStyle w:val="000000000000" w:firstRow="0" w:lastRow="0" w:firstColumn="0" w:lastColumn="0" w:oddVBand="0" w:evenVBand="0" w:oddHBand="0" w:evenHBand="0" w:firstRowFirstColumn="0" w:firstRowLastColumn="0" w:lastRowFirstColumn="0" w:lastRowLastColumn="0"/>
+            </w:pPr>
+          </w:p>
+        </w:tc>
+        <w:tc>
+          <w:tcPr>
+            <w:tcW w:w="1417" w:type="dxa"/>
+          </w:tcPr>
+          <w:p>
+            <w:pPr>
+              <w:cnfStyle w:val="000000000000" w:firstRow="0" w:lastRow="0" w:firstColumn="0" w:lastColumn="0" w:oddVBand="0" w:evenVBand="0" w:oddHBand="0" w:evenHBand="0" w:firstRowFirstColumn="0" w:firstRowLastColumn="0" w:lastRowFirstColumn="0" w:lastRowLastColumn="0"/>
+            </w:pPr>
+          </w:p>
+        </w:tc>
+      </w:tr>
+      <w:tr>
+        <w:trPr>
+          <w:cnfStyle w:val="000000100000" w:firstRow="0" w:lastRow="0" w:firstColumn="0" w:lastColumn="0" w:oddVBand="0" w:evenVBand="0" w:oddHBand="1" w:evenHBand="0" w:firstRowFirstColumn="0" w:firstRowLastColumn="0" w:lastRowFirstColumn="0" w:lastRowLastColumn="0"/>
+        </w:trPr>
+        <w:tc>
+          <w:tcPr>
+            <w:cnfStyle w:val="001000000000" w:firstRow="0" w:lastRow="0" w:firstColumn="1" w:lastColumn="0" w:oddVBand="0" w:evenVBand="0" w:oddHBand="0" w:evenHBand="0" w:firstRowFirstColumn="0" w:firstRowLastColumn="0" w:lastRowFirstColumn="0" w:lastRowLastColumn="0"/>
+            <w:tcW w:w="2656" w:type="dxa"/>
+          </w:tcPr>
+          <w:p>
+            <w:pPr>
+              <w:jc w:val="right"/>
+              <w:rPr>
+                <w:b w:val="0"/>
+                <w:i/>
+              </w:rPr>
+            </w:pPr>
+            <w:r>
+              <w:rPr>
+                <w:b w:val="0"/>
+                <w:i/>
+              </w:rPr>
+              <w:t>Correct entity</w:t>
+            </w:r>
+          </w:p>
+        </w:tc>
+        <w:tc>
+          <w:tcPr>
+            <w:tcW w:w="1450" w:type="dxa"/>
+          </w:tcPr>
+          <w:p>
+            <w:pPr>
+              <w:cnfStyle w:val="000000100000" w:firstRow="0" w:lastRow="0" w:firstColumn="0" w:lastColumn="0" w:oddVBand="0" w:evenVBand="0" w:oddHBand="1" w:evenHBand="0" w:firstRowFirstColumn="0" w:firstRowLastColumn="0" w:lastRowFirstColumn="0" w:lastRowLastColumn="0"/>
+            </w:pPr>
+          </w:p>
+        </w:tc>
+        <w:tc>
+          <w:tcPr>
+            <w:tcW w:w="1417" w:type="dxa"/>
+          </w:tcPr>
+          <w:p>
+            <w:pPr>
+              <w:cnfStyle w:val="000000100000" w:firstRow="0" w:lastRow="0" w:firstColumn="0" w:lastColumn="0" w:oddVBand="0" w:evenVBand="0" w:oddHBand="1" w:evenHBand="0" w:firstRowFirstColumn="0" w:firstRowLastColumn="0" w:lastRowFirstColumn="0" w:lastRowLastColumn="0"/>
+            </w:pPr>
+          </w:p>
+        </w:tc>
+      </w:tr>
+      <w:tr>
+        <w:tc>
+          <w:tcPr>
+            <w:cnfStyle w:val="001000000000" w:firstRow="0" w:lastRow="0" w:firstColumn="1" w:lastColumn="0" w:oddVBand="0" w:evenVBand="0" w:oddHBand="0" w:evenHBand="0" w:firstRowFirstColumn="0" w:firstRowLastColumn="0" w:lastRowFirstColumn="0" w:lastRowLastColumn="0"/>
+            <w:tcW w:w="2656" w:type="dxa"/>
+          </w:tcPr>
+          <w:p>
+            <w:pPr>
+              <w:jc w:val="right"/>
+              <w:rPr>
+                <w:b w:val="0"/>
+                <w:i/>
+              </w:rPr>
+            </w:pPr>
+            <w:r>
+              <w:rPr>
+                <w:b w:val="0"/>
+                <w:i/>
+              </w:rPr>
+              <w:t>Entity precision</w:t>
+            </w:r>
+          </w:p>
+        </w:tc>
+        <w:tc>
+          <w:tcPr>
+            <w:tcW w:w="1450" w:type="dxa"/>
+          </w:tcPr>
+          <w:p>
+            <w:pPr>
+              <w:cnfStyle w:val="000000000000" w:firstRow="0" w:lastRow="0" w:firstColumn="0" w:lastColumn="0" w:oddVBand="0" w:evenVBand="0" w:oddHBand="0" w:evenHBand="0" w:firstRowFirstColumn="0" w:firstRowLastColumn="0" w:lastRowFirstColumn="0" w:lastRowLastColumn="0"/>
+            </w:pPr>
+          </w:p>
+        </w:tc>
+        <w:tc>
+          <w:tcPr>
+            <w:tcW w:w="1417" w:type="dxa"/>
+          </w:tcPr>
+          <w:p>
+            <w:pPr>
+              <w:cnfStyle w:val="000000000000" w:firstRow="0" w:lastRow="0" w:firstColumn="0" w:lastColumn="0" w:oddVBand="0" w:evenVBand="0" w:oddHBand="0" w:evenHBand="0" w:firstRowFirstColumn="0" w:firstRowLastColumn="0" w:lastRowFirstColumn="0" w:lastRowLastColumn="0"/>
+            </w:pPr>
+          </w:p>
+        </w:tc>
+      </w:tr>
+      <w:tr>
+        <w:trPr>
+          <w:cnfStyle w:val="000000100000" w:firstRow="0" w:lastRow="0" w:firstColumn="0" w:lastColumn="0" w:oddVBand="0" w:evenVBand="0" w:oddHBand="1" w:evenHBand="0" w:firstRowFirstColumn="0" w:firstRowLastColumn="0" w:lastRowFirstColumn="0" w:lastRowLastColumn="0"/>
+        </w:trPr>
+        <w:tc>
+          <w:tcPr>
+            <w:cnfStyle w:val="001000000000" w:firstRow="0" w:lastRow="0" w:firstColumn="1" w:lastColumn="0" w:oddVBand="0" w:evenVBand="0" w:oddHBand="0" w:evenHBand="0" w:firstRowFirstColumn="0" w:firstRowLastColumn="0" w:lastRowFirstColumn="0" w:lastRowLastColumn="0"/>
+            <w:tcW w:w="2656" w:type="dxa"/>
+          </w:tcPr>
+          <w:p>
+            <w:pPr>
+              <w:jc w:val="right"/>
+              <w:rPr>
+                <w:b w:val="0"/>
+                <w:i/>
+              </w:rPr>
+            </w:pPr>
+            <w:r>
+              <w:rPr>
+                <w:b w:val="0"/>
+                <w:i/>
+              </w:rPr>
+              <w:t>Entity recall</w:t>
+            </w:r>
+          </w:p>
+        </w:tc>
+        <w:tc>
+          <w:tcPr>
+            <w:tcW w:w="1450" w:type="dxa"/>
+          </w:tcPr>
+          <w:p>
+            <w:pPr>
+              <w:cnfStyle w:val="000000100000" w:firstRow="0" w:lastRow="0" w:firstColumn="0" w:lastColumn="0" w:oddVBand="0" w:evenVBand="0" w:oddHBand="1" w:evenHBand="0" w:firstRowFirstColumn="0" w:firstRowLastColumn="0" w:lastRowFirstColumn="0" w:lastRowLastColumn="0"/>
+            </w:pPr>
+          </w:p>
+        </w:tc>
+        <w:tc>
+          <w:tcPr>
+            <w:tcW w:w="1417" w:type="dxa"/>
+          </w:tcPr>
+          <w:p>
+            <w:pPr>
+              <w:cnfStyle w:val="000000100000" w:firstRow="0" w:lastRow="0" w:firstColumn="0" w:lastColumn="0" w:oddVBand="0" w:evenVBand="0" w:oddHBand="1" w:evenHBand="0" w:firstRowFirstColumn="0" w:firstRowLastColumn="0" w:lastRowFirstColumn="0" w:lastRowLastColumn="0"/>
+            </w:pPr>
+          </w:p>
+        </w:tc>
+      </w:tr>
+      <w:tr>
+        <w:tc>
+          <w:tcPr>
+            <w:cnfStyle w:val="001000000000" w:firstRow="0" w:lastRow="0" w:firstColumn="1" w:lastColumn="0" w:oddVBand="0" w:evenVBand="0" w:oddHBand="0" w:evenHBand="0" w:firstRowFirstColumn="0" w:firstRowLastColumn="0" w:lastRowFirstColumn="0" w:lastRowLastColumn="0"/>
+            <w:tcW w:w="2656" w:type="dxa"/>
+          </w:tcPr>
+          <w:p>
+            <w:pPr>
+              <w:jc w:val="right"/>
+              <w:rPr>
+                <w:b w:val="0"/>
+                <w:i/>
+              </w:rPr>
+            </w:pPr>
+            <w:r>
+              <w:rPr>
+                <w:b w:val="0"/>
+                <w:i/>
+              </w:rPr>
+              <w:t>Entity F</w:t>
+            </w:r>
+          </w:p>
+        </w:tc>
+        <w:tc>
+          <w:tcPr>
+            <w:tcW w:w="1450" w:type="dxa"/>
+          </w:tcPr>
+          <w:p>
+            <w:pPr>
+              <w:cnfStyle w:val="000000000000" w:firstRow="0" w:lastRow="0" w:firstColumn="0" w:lastColumn="0" w:oddVBand="0" w:evenVBand="0" w:oddHBand="0" w:evenHBand="0" w:firstRowFirstColumn="0" w:firstRowLastColumn="0" w:lastRowFirstColumn="0" w:lastRowLastColumn="0"/>
+            </w:pPr>
+          </w:p>
+        </w:tc>
+        <w:tc>
+          <w:tcPr>
+            <w:tcW w:w="1417" w:type="dxa"/>
+          </w:tcPr>
+          <w:p>
+            <w:pPr>
+              <w:cnfStyle w:val="000000000000" w:firstRow="0" w:lastRow="0" w:firstColumn="0" w:lastColumn="0" w:oddVBand="0" w:evenVBand="0" w:oddHBand="0" w:evenHBand="0" w:firstRowFirstColumn="0" w:firstRowLastColumn="0" w:lastRowFirstColumn="0" w:lastRowLastColumn="0"/>
+            </w:pPr>
+          </w:p>
+        </w:tc>
+      </w:tr>
+      <w:tr>
+        <w:trPr>
+          <w:cnfStyle w:val="000000100000" w:firstRow="0" w:lastRow="0" w:firstColumn="0" w:lastColumn="0" w:oddVBand="0" w:evenVBand="0" w:oddHBand="1" w:evenHBand="0" w:firstRowFirstColumn="0" w:firstRowLastColumn="0" w:lastRowFirstColumn="0" w:lastRowLastColumn="0"/>
+        </w:trPr>
+        <w:tc>
+          <w:tcPr>
+            <w:cnfStyle w:val="001000000000" w:firstRow="0" w:lastRow="0" w:firstColumn="1" w:lastColumn="0" w:oddVBand="0" w:evenVBand="0" w:oddHBand="0" w:evenHBand="0" w:firstRowFirstColumn="0" w:firstRowLastColumn="0" w:lastRowFirstColumn="0" w:lastRowLastColumn="0"/>
+            <w:tcW w:w="2656" w:type="dxa"/>
+          </w:tcPr>
+          <w:p>
+            <w:pPr>
+              <w:jc w:val="right"/>
+              <w:rPr>
+                <w:b w:val="0"/>
+                <w:i/>
+              </w:rPr>
+            </w:pPr>
+            <w:r>
+              <w:rPr>
+                <w:b w:val="0"/>
+                <w:i/>
+              </w:rPr>
+              <w:t>Correct sentiment</w:t>
+            </w:r>
+          </w:p>
+        </w:tc>
+        <w:tc>
+          <w:tcPr>
+            <w:tcW w:w="1450" w:type="dxa"/>
+          </w:tcPr>
+          <w:p>
+            <w:pPr>
+              <w:cnfStyle w:val="000000100000" w:firstRow="0" w:lastRow="0" w:firstColumn="0" w:lastColumn="0" w:oddVBand="0" w:evenVBand="0" w:oddHBand="1" w:evenHBand="0" w:firstRowFirstColumn="0" w:firstRowLastColumn="0" w:lastRowFirstColumn="0" w:lastRowLastColumn="0"/>
+            </w:pPr>
+          </w:p>
+        </w:tc>
+        <w:tc>
+          <w:tcPr>
+            <w:tcW w:w="1417" w:type="dxa"/>
+          </w:tcPr>
+          <w:p>
+            <w:pPr>
+              <w:cnfStyle w:val="000000100000" w:firstRow="0" w:lastRow="0" w:firstColumn="0" w:lastColumn="0" w:oddVBand="0" w:evenVBand="0" w:oddHBand="1" w:evenHBand="0" w:firstRowFirstColumn="0" w:firstRowLastColumn="0" w:lastRowFirstColumn="0" w:lastRowLastColumn="0"/>
+            </w:pPr>
+          </w:p>
+        </w:tc>
+      </w:tr>
+      <w:tr>
+        <w:tc>
+          <w:tcPr>
+            <w:cnfStyle w:val="001000000000" w:firstRow="0" w:lastRow="0" w:firstColumn="1" w:lastColumn="0" w:oddVBand="0" w:evenVBand="0" w:oddHBand="0" w:evenHBand="0" w:firstRowFirstColumn="0" w:firstRowLastColumn="0" w:lastRowFirstColumn="0" w:lastRowLastColumn="0"/>
+            <w:tcW w:w="2656" w:type="dxa"/>
+          </w:tcPr>
+          <w:p>
+            <w:pPr>
+              <w:jc w:val="right"/>
+              <w:rPr>
+                <w:b w:val="0"/>
+                <w:i/>
+              </w:rPr>
+            </w:pPr>
+            <w:r>
+              <w:rPr>
+                <w:b w:val="0"/>
+                <w:i/>
+              </w:rPr>
+              <w:t>Sentiment precision</w:t>
+            </w:r>
+          </w:p>
+        </w:tc>
+        <w:tc>
+          <w:tcPr>
+            <w:tcW w:w="1450" w:type="dxa"/>
+          </w:tcPr>
+          <w:p>
+            <w:pPr>
+              <w:cnfStyle w:val="000000000000" w:firstRow="0" w:lastRow="0" w:firstColumn="0" w:lastColumn="0" w:oddVBand="0" w:evenVBand="0" w:oddHBand="0" w:evenHBand="0" w:firstRowFirstColumn="0" w:firstRowLastColumn="0" w:lastRowFirstColumn="0" w:lastRowLastColumn="0"/>
+            </w:pPr>
+          </w:p>
+        </w:tc>
+        <w:tc>
+          <w:tcPr>
+            <w:tcW w:w="1417" w:type="dxa"/>
+          </w:tcPr>
+          <w:p>
+            <w:pPr>
+              <w:cnfStyle w:val="000000000000" w:firstRow="0" w:lastRow="0" w:firstColumn="0" w:lastColumn="0" w:oddVBand="0" w:evenVBand="0" w:oddHBand="0" w:evenHBand="0" w:firstRowFirstColumn="0" w:firstRowLastColumn="0" w:lastRowFirstColumn="0" w:lastRowLastColumn="0"/>
+            </w:pPr>
+          </w:p>
+        </w:tc>
+      </w:tr>
+      <w:tr>
+        <w:trPr>
+          <w:cnfStyle w:val="000000100000" w:firstRow="0" w:lastRow="0" w:firstColumn="0" w:lastColumn="0" w:oddVBand="0" w:evenVBand="0" w:oddHBand="1" w:evenHBand="0" w:firstRowFirstColumn="0" w:firstRowLastColumn="0" w:lastRowFirstColumn="0" w:lastRowLastColumn="0"/>
+        </w:trPr>
+        <w:tc>
+          <w:tcPr>
+            <w:cnfStyle w:val="001000000000" w:firstRow="0" w:lastRow="0" w:firstColumn="1" w:lastColumn="0" w:oddVBand="0" w:evenVBand="0" w:oddHBand="0" w:evenHBand="0" w:firstRowFirstColumn="0" w:firstRowLastColumn="0" w:lastRowFirstColumn="0" w:lastRowLastColumn="0"/>
+            <w:tcW w:w="2656" w:type="dxa"/>
+          </w:tcPr>
+          <w:p>
+            <w:pPr>
+              <w:jc w:val="right"/>
+              <w:rPr>
+                <w:b w:val="0"/>
+                <w:i/>
+              </w:rPr>
+            </w:pPr>
+            <w:r>
+              <w:rPr>
+                <w:b w:val="0"/>
+                <w:i/>
+              </w:rPr>
+              <w:lastRenderedPageBreak/>
+              <w:t>Sentiment recall</w:t>
+            </w:r>
+          </w:p>
+        </w:tc>
+        <w:tc>
+          <w:tcPr>
+            <w:tcW w:w="1450" w:type="dxa"/>
+          </w:tcPr>
+          <w:p>
+            <w:pPr>
+              <w:cnfStyle w:val="000000100000" w:firstRow="0" w:lastRow="0" w:firstColumn="0" w:lastColumn="0" w:oddVBand="0" w:evenVBand="0" w:oddHBand="1" w:evenHBand="0" w:firstRowFirstColumn="0" w:firstRowLastColumn="0" w:lastRowFirstColumn="0" w:lastRowLastColumn="0"/>
+            </w:pPr>
+          </w:p>
+        </w:tc>
+        <w:tc>
+          <w:tcPr>
+            <w:tcW w:w="1417" w:type="dxa"/>
+          </w:tcPr>
+          <w:p>
+            <w:pPr>
+              <w:cnfStyle w:val="000000100000" w:firstRow="0" w:lastRow="0" w:firstColumn="0" w:lastColumn="0" w:oddVBand="0" w:evenVBand="0" w:oddHBand="1" w:evenHBand="0" w:firstRowFirstColumn="0" w:firstRowLastColumn="0" w:lastRowFirstColumn="0" w:lastRowLastColumn="0"/>
+            </w:pPr>
+          </w:p>
+        </w:tc>
+      </w:tr>
+      <w:tr>
+        <w:tc>
+          <w:tcPr>
+            <w:cnfStyle w:val="001000000000" w:firstRow="0" w:lastRow="0" w:firstColumn="1" w:lastColumn="0" w:oddVBand="0" w:evenVBand="0" w:oddHBand="0" w:evenHBand="0" w:firstRowFirstColumn="0" w:firstRowLastColumn="0" w:lastRowFirstColumn="0" w:lastRowLastColumn="0"/>
+            <w:tcW w:w="2656" w:type="dxa"/>
+          </w:tcPr>
+          <w:p>
+            <w:pPr>
+              <w:jc w:val="right"/>
+              <w:rPr>
+                <w:b w:val="0"/>
+                <w:i/>
+              </w:rPr>
+            </w:pPr>
+            <w:r>
+              <w:rPr>
+                <w:b w:val="0"/>
+                <w:i/>
+              </w:rPr>
+              <w:t>Sentiment F</w:t>
+            </w:r>
+          </w:p>
+        </w:tc>
+        <w:tc>
+          <w:tcPr>
+            <w:tcW w:w="1450" w:type="dxa"/>
+          </w:tcPr>
+          <w:p>
+            <w:pPr>
+              <w:cnfStyle w:val="000000000000" w:firstRow="0" w:lastRow="0" w:firstColumn="0" w:lastColumn="0" w:oddVBand="0" w:evenVBand="0" w:oddHBand="0" w:evenHBand="0" w:firstRowFirstColumn="0" w:firstRowLastColumn="0" w:lastRowFirstColumn="0" w:lastRowLastColumn="0"/>
+            </w:pPr>
+          </w:p>
+        </w:tc>
+        <w:tc>
+          <w:tcPr>
+            <w:tcW w:w="1417" w:type="dxa"/>
+          </w:tcPr>
+          <w:p>
+            <w:pPr>
+              <w:cnfStyle w:val="000000000000" w:firstRow="0" w:lastRow="0" w:firstColumn="0" w:lastColumn="0" w:oddVBand="0" w:evenVBand="0" w:oddHBand="0" w:evenHBand="0" w:firstRowFirstColumn="0" w:firstRowLastColumn="0" w:lastRowFirstColumn="0" w:lastRowLastColumn="0"/>
+            </w:pPr>
+          </w:p>
+        </w:tc>
+      </w:tr>
+    </w:tbl>
+    <w:p/>
+    <w:p>
+      <w:pPr>
+        <w:pStyle w:val="Heading1"/>
+      </w:pPr>
+    </w:p>
+    <w:p>
+      <w:pPr>
+        <w:pStyle w:val="Heading1"/>
+      </w:pPr>
+    </w:p>
     <w:p>
       <w:pPr>
         <w:pStyle w:val="Heading1"/>
@@ -1845,8 +2977,6 @@
       <w:r>
         <w:t xml:space="preserve">Miscellaneous </w:t>
       </w:r>
-      <w:bookmarkStart w:id="0" w:name="_GoBack"/>
-      <w:bookmarkEnd w:id="0"/>
     </w:p>
     <w:p>
       <w:pPr>
@@ -2603,6 +3733,7 @@
   <w:style w:type="character" w:default="1" w:styleId="DefaultParagraphFont">
     <w:name w:val="Default Paragraph Font"/>
     <w:uiPriority w:val="1"/>
+    <w:semiHidden/>
     <w:unhideWhenUsed/>
   </w:style>
   <w:style w:type="table" w:default="1" w:styleId="TableNormal">

</xml_diff>